<commit_message>
z-index and pop up dialog
</commit_message>
<xml_diff>
--- a/Layouting/CSS layouting.docx
+++ b/Layouting/CSS layouting.docx
@@ -7440,8 +7440,882 @@
         </w:rPr>
         <w:t>Left utk float left rigth untuk float right dan both untuk keduanya</w:t>
       </w:r>
+    </w:p>
+    <w:p>
+      <w:pPr>
+        <w:numPr>
+          <w:ilvl w:val="0"/>
+          <w:numId w:val="1"/>
+        </w:numPr>
+        <w:ind w:left="0" w:leftChars="0" w:firstLine="0" w:firstLineChars="0"/>
+        <w:rPr>
+          <w:rFonts w:hint="default"/>
+          <w:lang w:val="en-US"/>
+        </w:rPr>
+      </w:pPr>
+      <w:r>
+        <w:rPr>
+          <w:rFonts w:hint="default"/>
+          <w:lang w:val="en-US"/>
+        </w:rPr>
+        <w:t>Position</w:t>
+      </w:r>
+    </w:p>
+    <w:p>
+      <w:pPr>
+        <w:numPr>
+          <w:numId w:val="0"/>
+        </w:numPr>
+        <w:ind w:leftChars="0"/>
+        <w:rPr>
+          <w:rFonts w:hint="default"/>
+          <w:lang w:val="en-US"/>
+        </w:rPr>
+      </w:pPr>
+      <w:r>
+        <w:rPr>
+          <w:rFonts w:hint="default"/>
+          <w:lang w:val="en-US"/>
+        </w:rPr>
+        <w:tab/>
+        <w:t>- komponen position</w:t>
+      </w:r>
+    </w:p>
+    <w:p>
+      <w:pPr>
+        <w:numPr>
+          <w:numId w:val="0"/>
+        </w:numPr>
+        <w:ind w:leftChars="0"/>
+      </w:pPr>
+      <w:r>
+        <w:rPr>
+          <w:rFonts w:hint="default"/>
+          <w:lang w:val="en-US"/>
+        </w:rPr>
+        <w:tab/>
+        <w:t/>
+      </w:r>
+      <w:r>
+        <w:rPr>
+          <w:rFonts w:hint="default"/>
+          <w:lang w:val="en-US"/>
+        </w:rPr>
+        <w:tab/>
+      </w:r>
+      <w:r>
+        <w:drawing>
+          <wp:inline distT="0" distB="0" distL="114300" distR="114300">
+            <wp:extent cx="462280" cy="752475"/>
+            <wp:effectExtent l="0" t="0" r="13970" b="9525"/>
+            <wp:docPr id="77" name="Picture 1"/>
+            <wp:cNvGraphicFramePr>
+              <a:graphicFrameLocks xmlns:a="http://schemas.openxmlformats.org/drawingml/2006/main" noChangeAspect="1"/>
+            </wp:cNvGraphicFramePr>
+            <a:graphic xmlns:a="http://schemas.openxmlformats.org/drawingml/2006/main">
+              <a:graphicData uri="http://schemas.openxmlformats.org/drawingml/2006/picture">
+                <pic:pic xmlns:pic="http://schemas.openxmlformats.org/drawingml/2006/picture">
+                  <pic:nvPicPr>
+                    <pic:cNvPr id="77" name="Picture 1"/>
+                    <pic:cNvPicPr>
+                      <a:picLocks noChangeAspect="1"/>
+                    </pic:cNvPicPr>
+                  </pic:nvPicPr>
+                  <pic:blipFill>
+                    <a:blip r:embed="rId80"/>
+                    <a:stretch>
+                      <a:fillRect/>
+                    </a:stretch>
+                  </pic:blipFill>
+                  <pic:spPr>
+                    <a:xfrm>
+                      <a:off x="0" y="0"/>
+                      <a:ext cx="462280" cy="752475"/>
+                    </a:xfrm>
+                    <a:prstGeom prst="rect">
+                      <a:avLst/>
+                    </a:prstGeom>
+                    <a:noFill/>
+                    <a:ln>
+                      <a:noFill/>
+                    </a:ln>
+                  </pic:spPr>
+                </pic:pic>
+              </a:graphicData>
+            </a:graphic>
+          </wp:inline>
+        </w:drawing>
+      </w:r>
+    </w:p>
+    <w:p>
+      <w:pPr>
+        <w:numPr>
+          <w:numId w:val="0"/>
+        </w:numPr>
+        <w:ind w:leftChars="0"/>
+        <w:rPr>
+          <w:rFonts w:hint="default"/>
+          <w:lang w:val="en-US"/>
+        </w:rPr>
+      </w:pPr>
+      <w:r>
+        <w:rPr>
+          <w:rFonts w:hint="default"/>
+          <w:lang w:val="en-US"/>
+        </w:rPr>
+        <w:tab/>
+        <w:t>- defaultnya static</w:t>
+      </w:r>
+    </w:p>
+    <w:p>
+      <w:pPr>
+        <w:numPr>
+          <w:numId w:val="0"/>
+        </w:numPr>
+        <w:ind w:leftChars="0"/>
+      </w:pPr>
+      <w:r>
+        <w:rPr>
+          <w:rFonts w:hint="default"/>
+          <w:lang w:val="en-US"/>
+        </w:rPr>
+        <w:tab/>
+        <w:t/>
+      </w:r>
+      <w:r>
+        <w:rPr>
+          <w:rFonts w:hint="default"/>
+          <w:lang w:val="en-US"/>
+        </w:rPr>
+        <w:tab/>
+      </w:r>
+      <w:r>
+        <w:drawing>
+          <wp:inline distT="0" distB="0" distL="114300" distR="114300">
+            <wp:extent cx="2733675" cy="1299210"/>
+            <wp:effectExtent l="0" t="0" r="9525" b="15240"/>
+            <wp:docPr id="78" name="Picture 2"/>
+            <wp:cNvGraphicFramePr>
+              <a:graphicFrameLocks xmlns:a="http://schemas.openxmlformats.org/drawingml/2006/main" noChangeAspect="1"/>
+            </wp:cNvGraphicFramePr>
+            <a:graphic xmlns:a="http://schemas.openxmlformats.org/drawingml/2006/main">
+              <a:graphicData uri="http://schemas.openxmlformats.org/drawingml/2006/picture">
+                <pic:pic xmlns:pic="http://schemas.openxmlformats.org/drawingml/2006/picture">
+                  <pic:nvPicPr>
+                    <pic:cNvPr id="78" name="Picture 2"/>
+                    <pic:cNvPicPr>
+                      <a:picLocks noChangeAspect="1"/>
+                    </pic:cNvPicPr>
+                  </pic:nvPicPr>
+                  <pic:blipFill>
+                    <a:blip r:embed="rId81"/>
+                    <a:stretch>
+                      <a:fillRect/>
+                    </a:stretch>
+                  </pic:blipFill>
+                  <pic:spPr>
+                    <a:xfrm>
+                      <a:off x="0" y="0"/>
+                      <a:ext cx="2733675" cy="1299210"/>
+                    </a:xfrm>
+                    <a:prstGeom prst="rect">
+                      <a:avLst/>
+                    </a:prstGeom>
+                    <a:noFill/>
+                    <a:ln>
+                      <a:noFill/>
+                    </a:ln>
+                  </pic:spPr>
+                </pic:pic>
+              </a:graphicData>
+            </a:graphic>
+          </wp:inline>
+        </w:drawing>
+      </w:r>
+    </w:p>
+    <w:p>
+      <w:pPr>
+        <w:numPr>
+          <w:numId w:val="0"/>
+        </w:numPr>
+        <w:ind w:leftChars="0"/>
+        <w:rPr>
+          <w:rFonts w:hint="default"/>
+          <w:lang w:val="en-US"/>
+        </w:rPr>
+      </w:pPr>
+      <w:r>
+        <w:rPr>
+          <w:rFonts w:hint="default"/>
+          <w:lang w:val="en-US"/>
+        </w:rPr>
+        <w:tab/>
+        <w:t>- position : relative be like</w:t>
+      </w:r>
+    </w:p>
+    <w:p>
+      <w:pPr>
+        <w:numPr>
+          <w:numId w:val="0"/>
+        </w:numPr>
+        <w:ind w:leftChars="0"/>
+      </w:pPr>
+      <w:r>
+        <w:rPr>
+          <w:rFonts w:hint="default"/>
+          <w:lang w:val="en-US"/>
+        </w:rPr>
+        <w:tab/>
+      </w:r>
+      <w:r>
+        <w:drawing>
+          <wp:inline distT="0" distB="0" distL="114300" distR="114300">
+            <wp:extent cx="1200785" cy="862965"/>
+            <wp:effectExtent l="0" t="0" r="0" b="0"/>
+            <wp:docPr id="79" name="Picture 3"/>
+            <wp:cNvGraphicFramePr>
+              <a:graphicFrameLocks xmlns:a="http://schemas.openxmlformats.org/drawingml/2006/main" noChangeAspect="1"/>
+            </wp:cNvGraphicFramePr>
+            <a:graphic xmlns:a="http://schemas.openxmlformats.org/drawingml/2006/main">
+              <a:graphicData uri="http://schemas.openxmlformats.org/drawingml/2006/picture">
+                <pic:pic xmlns:pic="http://schemas.openxmlformats.org/drawingml/2006/picture">
+                  <pic:nvPicPr>
+                    <pic:cNvPr id="79" name="Picture 3"/>
+                    <pic:cNvPicPr>
+                      <a:picLocks noChangeAspect="1"/>
+                    </pic:cNvPicPr>
+                  </pic:nvPicPr>
+                  <pic:blipFill>
+                    <a:blip r:embed="rId82"/>
+                    <a:srcRect l="10591" t="12901" b="3210"/>
+                    <a:stretch>
+                      <a:fillRect/>
+                    </a:stretch>
+                  </pic:blipFill>
+                  <pic:spPr>
+                    <a:xfrm>
+                      <a:off x="0" y="0"/>
+                      <a:ext cx="1200785" cy="862965"/>
+                    </a:xfrm>
+                    <a:prstGeom prst="rect">
+                      <a:avLst/>
+                    </a:prstGeom>
+                    <a:noFill/>
+                    <a:ln>
+                      <a:noFill/>
+                    </a:ln>
+                  </pic:spPr>
+                </pic:pic>
+              </a:graphicData>
+            </a:graphic>
+          </wp:inline>
+        </w:drawing>
+      </w:r>
+    </w:p>
+    <w:p>
+      <w:pPr>
+        <w:numPr>
+          <w:numId w:val="0"/>
+        </w:numPr>
+        <w:ind w:leftChars="0"/>
+        <w:rPr>
+          <w:rFonts w:hint="default"/>
+          <w:lang w:val="en-US"/>
+        </w:rPr>
+      </w:pPr>
+      <w:r>
+        <w:rPr>
+          <w:rFonts w:hint="default"/>
+          <w:lang w:val="en-US"/>
+        </w:rPr>
+        <w:tab/>
+        <w:t>Maju dari dimensinya dengan posisi seperti semula</w:t>
+      </w:r>
+    </w:p>
+    <w:p>
+      <w:pPr>
+        <w:numPr>
+          <w:numId w:val="0"/>
+        </w:numPr>
+        <w:ind w:leftChars="0"/>
+      </w:pPr>
+      <w:r>
+        <w:rPr>
+          <w:rFonts w:hint="default"/>
+          <w:lang w:val="en-US"/>
+        </w:rPr>
+        <w:tab/>
+      </w:r>
+      <w:r>
+        <w:drawing>
+          <wp:inline distT="0" distB="0" distL="114300" distR="114300">
+            <wp:extent cx="2724150" cy="790575"/>
+            <wp:effectExtent l="0" t="0" r="0" b="9525"/>
+            <wp:docPr id="80" name="Picture 4"/>
+            <wp:cNvGraphicFramePr>
+              <a:graphicFrameLocks xmlns:a="http://schemas.openxmlformats.org/drawingml/2006/main" noChangeAspect="1"/>
+            </wp:cNvGraphicFramePr>
+            <a:graphic xmlns:a="http://schemas.openxmlformats.org/drawingml/2006/main">
+              <a:graphicData uri="http://schemas.openxmlformats.org/drawingml/2006/picture">
+                <pic:pic xmlns:pic="http://schemas.openxmlformats.org/drawingml/2006/picture">
+                  <pic:nvPicPr>
+                    <pic:cNvPr id="80" name="Picture 4"/>
+                    <pic:cNvPicPr>
+                      <a:picLocks noChangeAspect="1"/>
+                    </pic:cNvPicPr>
+                  </pic:nvPicPr>
+                  <pic:blipFill>
+                    <a:blip r:embed="rId83"/>
+                    <a:stretch>
+                      <a:fillRect/>
+                    </a:stretch>
+                  </pic:blipFill>
+                  <pic:spPr>
+                    <a:xfrm>
+                      <a:off x="0" y="0"/>
+                      <a:ext cx="2724150" cy="790575"/>
+                    </a:xfrm>
+                    <a:prstGeom prst="rect">
+                      <a:avLst/>
+                    </a:prstGeom>
+                    <a:noFill/>
+                    <a:ln>
+                      <a:noFill/>
+                    </a:ln>
+                  </pic:spPr>
+                </pic:pic>
+              </a:graphicData>
+            </a:graphic>
+          </wp:inline>
+        </w:drawing>
+      </w:r>
+    </w:p>
+    <w:p>
+      <w:pPr>
+        <w:numPr>
+          <w:numId w:val="0"/>
+        </w:numPr>
+        <w:ind w:leftChars="0"/>
+        <w:rPr>
+          <w:rFonts w:hint="default"/>
+          <w:lang w:val="en-US"/>
+        </w:rPr>
+      </w:pPr>
+      <w:r>
+        <w:rPr>
+          <w:rFonts w:hint="default"/>
+          <w:lang w:val="en-US"/>
+        </w:rPr>
+        <w:tab/>
+        <w:t xml:space="preserve">Perbedaan posisi relative bisa terlihat ketika diberi margin, maka pergeseran komponen tidak </w:t>
+      </w:r>
+      <w:r>
+        <w:rPr>
+          <w:rFonts w:hint="default"/>
+          <w:lang w:val="en-US"/>
+        </w:rPr>
+        <w:tab/>
+        <w:t>akan menggeser komponen lain karna dia hanya menumpuk/nimpah komponen tersebut.</w:t>
+      </w:r>
+    </w:p>
+    <w:p>
+      <w:pPr>
+        <w:numPr>
+          <w:numId w:val="0"/>
+        </w:numPr>
+        <w:ind w:leftChars="0"/>
+      </w:pPr>
+      <w:r>
+        <w:rPr>
+          <w:rFonts w:hint="default"/>
+          <w:lang w:val="en-US"/>
+        </w:rPr>
+        <w:tab/>
+      </w:r>
+      <w:r>
+        <w:drawing>
+          <wp:inline distT="0" distB="0" distL="114300" distR="114300">
+            <wp:extent cx="2893060" cy="1268095"/>
+            <wp:effectExtent l="0" t="0" r="2540" b="8255"/>
+            <wp:docPr id="81" name="Picture 5"/>
+            <wp:cNvGraphicFramePr>
+              <a:graphicFrameLocks xmlns:a="http://schemas.openxmlformats.org/drawingml/2006/main" noChangeAspect="1"/>
+            </wp:cNvGraphicFramePr>
+            <a:graphic xmlns:a="http://schemas.openxmlformats.org/drawingml/2006/main">
+              <a:graphicData uri="http://schemas.openxmlformats.org/drawingml/2006/picture">
+                <pic:pic xmlns:pic="http://schemas.openxmlformats.org/drawingml/2006/picture">
+                  <pic:nvPicPr>
+                    <pic:cNvPr id="81" name="Picture 5"/>
+                    <pic:cNvPicPr>
+                      <a:picLocks noChangeAspect="1"/>
+                    </pic:cNvPicPr>
+                  </pic:nvPicPr>
+                  <pic:blipFill>
+                    <a:blip r:embed="rId84"/>
+                    <a:stretch>
+                      <a:fillRect/>
+                    </a:stretch>
+                  </pic:blipFill>
+                  <pic:spPr>
+                    <a:xfrm>
+                      <a:off x="0" y="0"/>
+                      <a:ext cx="2893060" cy="1268095"/>
+                    </a:xfrm>
+                    <a:prstGeom prst="rect">
+                      <a:avLst/>
+                    </a:prstGeom>
+                    <a:noFill/>
+                    <a:ln>
+                      <a:noFill/>
+                    </a:ln>
+                  </pic:spPr>
+                </pic:pic>
+              </a:graphicData>
+            </a:graphic>
+          </wp:inline>
+        </w:drawing>
+      </w:r>
+    </w:p>
+    <w:p>
+      <w:pPr>
+        <w:numPr>
+          <w:numId w:val="0"/>
+        </w:numPr>
+        <w:ind w:leftChars="0"/>
+        <w:rPr>
+          <w:rFonts w:hint="default"/>
+          <w:lang w:val="en-US"/>
+        </w:rPr>
+      </w:pPr>
+      <w:r>
+        <w:rPr>
+          <w:rFonts w:hint="default"/>
+          <w:lang w:val="en-US"/>
+        </w:rPr>
+        <w:tab/>
+        <w:t>- position : absolute menggeser kedepan bagian diatasnya</w:t>
+      </w:r>
+    </w:p>
+    <w:p>
+      <w:pPr>
+        <w:numPr>
+          <w:numId w:val="0"/>
+        </w:numPr>
+        <w:ind w:leftChars="0"/>
+      </w:pPr>
+      <w:r>
+        <w:rPr>
+          <w:rFonts w:hint="default"/>
+          <w:lang w:val="en-US"/>
+        </w:rPr>
+        <w:tab/>
+        <w:t/>
+      </w:r>
+      <w:r>
+        <w:rPr>
+          <w:rFonts w:hint="default"/>
+          <w:lang w:val="en-US"/>
+        </w:rPr>
+        <w:tab/>
+      </w:r>
+      <w:r>
+        <w:drawing>
+          <wp:inline distT="0" distB="0" distL="114300" distR="114300">
+            <wp:extent cx="1242060" cy="1115695"/>
+            <wp:effectExtent l="0" t="0" r="15240" b="8255"/>
+            <wp:docPr id="82" name="Picture 6"/>
+            <wp:cNvGraphicFramePr>
+              <a:graphicFrameLocks xmlns:a="http://schemas.openxmlformats.org/drawingml/2006/main" noChangeAspect="1"/>
+            </wp:cNvGraphicFramePr>
+            <a:graphic xmlns:a="http://schemas.openxmlformats.org/drawingml/2006/main">
+              <a:graphicData uri="http://schemas.openxmlformats.org/drawingml/2006/picture">
+                <pic:pic xmlns:pic="http://schemas.openxmlformats.org/drawingml/2006/picture">
+                  <pic:nvPicPr>
+                    <pic:cNvPr id="82" name="Picture 6"/>
+                    <pic:cNvPicPr>
+                      <a:picLocks noChangeAspect="1"/>
+                    </pic:cNvPicPr>
+                  </pic:nvPicPr>
+                  <pic:blipFill>
+                    <a:blip r:embed="rId85"/>
+                    <a:stretch>
+                      <a:fillRect/>
+                    </a:stretch>
+                  </pic:blipFill>
+                  <pic:spPr>
+                    <a:xfrm>
+                      <a:off x="0" y="0"/>
+                      <a:ext cx="1242060" cy="1115695"/>
+                    </a:xfrm>
+                    <a:prstGeom prst="rect">
+                      <a:avLst/>
+                    </a:prstGeom>
+                    <a:noFill/>
+                    <a:ln>
+                      <a:noFill/>
+                    </a:ln>
+                  </pic:spPr>
+                </pic:pic>
+              </a:graphicData>
+            </a:graphic>
+          </wp:inline>
+        </w:drawing>
+      </w:r>
+    </w:p>
+    <w:p>
+      <w:pPr>
+        <w:numPr>
+          <w:numId w:val="0"/>
+        </w:numPr>
+        <w:ind w:leftChars="0"/>
+      </w:pPr>
+      <w:r>
+        <w:rPr>
+          <w:rFonts w:hint="default"/>
+          <w:lang w:val="en-US"/>
+        </w:rPr>
+        <w:tab/>
+      </w:r>
+      <w:r>
+        <w:drawing>
+          <wp:inline distT="0" distB="0" distL="114300" distR="114300">
+            <wp:extent cx="3044825" cy="1463040"/>
+            <wp:effectExtent l="0" t="0" r="3175" b="3810"/>
+            <wp:docPr id="87" name="Picture 11"/>
+            <wp:cNvGraphicFramePr>
+              <a:graphicFrameLocks xmlns:a="http://schemas.openxmlformats.org/drawingml/2006/main" noChangeAspect="1"/>
+            </wp:cNvGraphicFramePr>
+            <a:graphic xmlns:a="http://schemas.openxmlformats.org/drawingml/2006/main">
+              <a:graphicData uri="http://schemas.openxmlformats.org/drawingml/2006/picture">
+                <pic:pic xmlns:pic="http://schemas.openxmlformats.org/drawingml/2006/picture">
+                  <pic:nvPicPr>
+                    <pic:cNvPr id="87" name="Picture 11"/>
+                    <pic:cNvPicPr>
+                      <a:picLocks noChangeAspect="1"/>
+                    </pic:cNvPicPr>
+                  </pic:nvPicPr>
+                  <pic:blipFill>
+                    <a:blip r:embed="rId86"/>
+                    <a:stretch>
+                      <a:fillRect/>
+                    </a:stretch>
+                  </pic:blipFill>
+                  <pic:spPr>
+                    <a:xfrm>
+                      <a:off x="0" y="0"/>
+                      <a:ext cx="3044825" cy="1463040"/>
+                    </a:xfrm>
+                    <a:prstGeom prst="rect">
+                      <a:avLst/>
+                    </a:prstGeom>
+                    <a:noFill/>
+                    <a:ln>
+                      <a:noFill/>
+                    </a:ln>
+                  </pic:spPr>
+                </pic:pic>
+              </a:graphicData>
+            </a:graphic>
+          </wp:inline>
+        </w:drawing>
+      </w:r>
+    </w:p>
+    <w:p>
+      <w:pPr>
+        <w:numPr>
+          <w:numId w:val="0"/>
+        </w:numPr>
+        <w:ind w:leftChars="0"/>
+        <w:rPr>
+          <w:rFonts w:hint="default"/>
+          <w:lang w:val="en-US"/>
+        </w:rPr>
+      </w:pPr>
+      <w:r>
+        <w:rPr>
+          <w:rFonts w:hint="default"/>
+          <w:lang w:val="en-US"/>
+        </w:rPr>
+        <w:t>Jika terdapat beberapa lapisan element maka ketika memberi position absolut pada suatu elemen akan mengarah ke elemen terdekat yang memiliki posisi non statik.</w:t>
+      </w:r>
       <w:bookmarkStart w:id="0" w:name="_GoBack"/>
       <w:bookmarkEnd w:id="0"/>
+    </w:p>
+    <w:p>
+      <w:pPr>
+        <w:numPr>
+          <w:numId w:val="0"/>
+        </w:numPr>
+        <w:ind w:leftChars="0"/>
+        <w:rPr>
+          <w:rFonts w:hint="default"/>
+          <w:lang w:val="en-US"/>
+        </w:rPr>
+      </w:pPr>
+      <w:r>
+        <w:rPr>
+          <w:rFonts w:hint="default"/>
+          <w:lang w:val="en-US"/>
+        </w:rPr>
+        <w:tab/>
+        <w:t>- position absolute akan keluar dari containernya.</w:t>
+      </w:r>
+    </w:p>
+    <w:p>
+      <w:pPr>
+        <w:numPr>
+          <w:numId w:val="0"/>
+        </w:numPr>
+        <w:ind w:leftChars="0"/>
+      </w:pPr>
+      <w:r>
+        <w:rPr>
+          <w:rFonts w:hint="default"/>
+          <w:lang w:val="en-US"/>
+        </w:rPr>
+        <w:tab/>
+        <w:t/>
+      </w:r>
+      <w:r>
+        <w:rPr>
+          <w:rFonts w:hint="default"/>
+          <w:lang w:val="en-US"/>
+        </w:rPr>
+        <w:tab/>
+      </w:r>
+      <w:r>
+        <w:drawing>
+          <wp:inline distT="0" distB="0" distL="114300" distR="114300">
+            <wp:extent cx="1914525" cy="1114425"/>
+            <wp:effectExtent l="0" t="0" r="9525" b="9525"/>
+            <wp:docPr id="84" name="Picture 8"/>
+            <wp:cNvGraphicFramePr>
+              <a:graphicFrameLocks xmlns:a="http://schemas.openxmlformats.org/drawingml/2006/main" noChangeAspect="1"/>
+            </wp:cNvGraphicFramePr>
+            <a:graphic xmlns:a="http://schemas.openxmlformats.org/drawingml/2006/main">
+              <a:graphicData uri="http://schemas.openxmlformats.org/drawingml/2006/picture">
+                <pic:pic xmlns:pic="http://schemas.openxmlformats.org/drawingml/2006/picture">
+                  <pic:nvPicPr>
+                    <pic:cNvPr id="84" name="Picture 8"/>
+                    <pic:cNvPicPr>
+                      <a:picLocks noChangeAspect="1"/>
+                    </pic:cNvPicPr>
+                  </pic:nvPicPr>
+                  <pic:blipFill>
+                    <a:blip r:embed="rId87"/>
+                    <a:stretch>
+                      <a:fillRect/>
+                    </a:stretch>
+                  </pic:blipFill>
+                  <pic:spPr>
+                    <a:xfrm>
+                      <a:off x="0" y="0"/>
+                      <a:ext cx="1914525" cy="1114425"/>
+                    </a:xfrm>
+                    <a:prstGeom prst="rect">
+                      <a:avLst/>
+                    </a:prstGeom>
+                    <a:noFill/>
+                    <a:ln>
+                      <a:noFill/>
+                    </a:ln>
+                  </pic:spPr>
+                </pic:pic>
+              </a:graphicData>
+            </a:graphic>
+          </wp:inline>
+        </w:drawing>
+      </w:r>
+    </w:p>
+    <w:p>
+      <w:pPr>
+        <w:numPr>
+          <w:numId w:val="0"/>
+        </w:numPr>
+        <w:ind w:leftChars="0"/>
+        <w:rPr>
+          <w:rFonts w:hint="default"/>
+          <w:lang w:val="en-US"/>
+        </w:rPr>
+      </w:pPr>
+      <w:r>
+        <w:rPr>
+          <w:rFonts w:hint="default"/>
+          <w:lang w:val="en-US"/>
+        </w:rPr>
+        <w:t>Agar semua komponen berada dalam container yang harus dilakukan adalah membuat container keluar dari dimensinya dengan memberi position relative sehingga posiisnya menjadi seperti ini</w:t>
+      </w:r>
+    </w:p>
+    <w:p>
+      <w:pPr>
+        <w:numPr>
+          <w:numId w:val="0"/>
+        </w:numPr>
+        <w:ind w:leftChars="0"/>
+      </w:pPr>
+      <w:r>
+        <w:rPr>
+          <w:rFonts w:hint="default"/>
+          <w:lang w:val="en-US"/>
+        </w:rPr>
+        <w:tab/>
+        <w:t/>
+      </w:r>
+      <w:r>
+        <w:rPr>
+          <w:rFonts w:hint="default"/>
+          <w:lang w:val="en-US"/>
+        </w:rPr>
+        <w:tab/>
+      </w:r>
+      <w:r>
+        <w:drawing>
+          <wp:inline distT="0" distB="0" distL="114300" distR="114300">
+            <wp:extent cx="2105025" cy="1019175"/>
+            <wp:effectExtent l="0" t="0" r="9525" b="9525"/>
+            <wp:docPr id="85" name="Picture 9"/>
+            <wp:cNvGraphicFramePr>
+              <a:graphicFrameLocks xmlns:a="http://schemas.openxmlformats.org/drawingml/2006/main" noChangeAspect="1"/>
+            </wp:cNvGraphicFramePr>
+            <a:graphic xmlns:a="http://schemas.openxmlformats.org/drawingml/2006/main">
+              <a:graphicData uri="http://schemas.openxmlformats.org/drawingml/2006/picture">
+                <pic:pic xmlns:pic="http://schemas.openxmlformats.org/drawingml/2006/picture">
+                  <pic:nvPicPr>
+                    <pic:cNvPr id="85" name="Picture 9"/>
+                    <pic:cNvPicPr>
+                      <a:picLocks noChangeAspect="1"/>
+                    </pic:cNvPicPr>
+                  </pic:nvPicPr>
+                  <pic:blipFill>
+                    <a:blip r:embed="rId88"/>
+                    <a:stretch>
+                      <a:fillRect/>
+                    </a:stretch>
+                  </pic:blipFill>
+                  <pic:spPr>
+                    <a:xfrm>
+                      <a:off x="0" y="0"/>
+                      <a:ext cx="2105025" cy="1019175"/>
+                    </a:xfrm>
+                    <a:prstGeom prst="rect">
+                      <a:avLst/>
+                    </a:prstGeom>
+                    <a:noFill/>
+                    <a:ln>
+                      <a:noFill/>
+                    </a:ln>
+                  </pic:spPr>
+                </pic:pic>
+              </a:graphicData>
+            </a:graphic>
+          </wp:inline>
+        </w:drawing>
+      </w:r>
+    </w:p>
+    <w:p>
+      <w:pPr>
+        <w:numPr>
+          <w:numId w:val="0"/>
+        </w:numPr>
+        <w:ind w:leftChars="0"/>
+        <w:rPr>
+          <w:rFonts w:hint="default"/>
+          <w:lang w:val="en-US"/>
+        </w:rPr>
+      </w:pPr>
+      <w:r>
+        <w:rPr>
+          <w:rFonts w:hint="default"/>
+          <w:lang w:val="en-US"/>
+        </w:rPr>
+        <w:t>Jadi sekarang yang didalam dimensinya hanya komponen warna putih dan kuning saja</w:t>
+      </w:r>
+    </w:p>
+    <w:p>
+      <w:pPr>
+        <w:numPr>
+          <w:numId w:val="0"/>
+        </w:numPr>
+        <w:ind w:leftChars="0"/>
+      </w:pPr>
+      <w:r>
+        <w:rPr>
+          <w:rFonts w:hint="default"/>
+          <w:lang w:val="en-US"/>
+        </w:rPr>
+        <w:tab/>
+        <w:t/>
+      </w:r>
+      <w:r>
+        <w:rPr>
+          <w:rFonts w:hint="default"/>
+          <w:lang w:val="en-US"/>
+        </w:rPr>
+        <w:tab/>
+      </w:r>
+      <w:r>
+        <w:drawing>
+          <wp:inline distT="0" distB="0" distL="114300" distR="114300">
+            <wp:extent cx="2105025" cy="1419225"/>
+            <wp:effectExtent l="0" t="0" r="9525" b="9525"/>
+            <wp:docPr id="86" name="Picture 10"/>
+            <wp:cNvGraphicFramePr>
+              <a:graphicFrameLocks xmlns:a="http://schemas.openxmlformats.org/drawingml/2006/main" noChangeAspect="1"/>
+            </wp:cNvGraphicFramePr>
+            <a:graphic xmlns:a="http://schemas.openxmlformats.org/drawingml/2006/main">
+              <a:graphicData uri="http://schemas.openxmlformats.org/drawingml/2006/picture">
+                <pic:pic xmlns:pic="http://schemas.openxmlformats.org/drawingml/2006/picture">
+                  <pic:nvPicPr>
+                    <pic:cNvPr id="86" name="Picture 10"/>
+                    <pic:cNvPicPr>
+                      <a:picLocks noChangeAspect="1"/>
+                    </pic:cNvPicPr>
+                  </pic:nvPicPr>
+                  <pic:blipFill>
+                    <a:blip r:embed="rId89"/>
+                    <a:stretch>
+                      <a:fillRect/>
+                    </a:stretch>
+                  </pic:blipFill>
+                  <pic:spPr>
+                    <a:xfrm>
+                      <a:off x="0" y="0"/>
+                      <a:ext cx="2105025" cy="1419225"/>
+                    </a:xfrm>
+                    <a:prstGeom prst="rect">
+                      <a:avLst/>
+                    </a:prstGeom>
+                    <a:noFill/>
+                    <a:ln>
+                      <a:noFill/>
+                    </a:ln>
+                  </pic:spPr>
+                </pic:pic>
+              </a:graphicData>
+            </a:graphic>
+          </wp:inline>
+        </w:drawing>
+      </w:r>
+    </w:p>
+    <w:p>
+      <w:pPr>
+        <w:numPr>
+          <w:numId w:val="0"/>
+        </w:numPr>
+        <w:ind w:leftChars="0"/>
+      </w:pPr>
+    </w:p>
+    <w:p>
+      <w:pPr>
+        <w:numPr>
+          <w:numId w:val="0"/>
+        </w:numPr>
+        <w:ind w:leftChars="0"/>
+        <w:rPr>
+          <w:rFonts w:hint="default"/>
+          <w:lang w:val="en-US"/>
+        </w:rPr>
+      </w:pPr>
     </w:p>
     <w:sectPr>
       <w:pgSz w:w="11906" w:h="16838"/>

</xml_diff>